<commit_message>
update file 2 + 5
</commit_message>
<xml_diff>
--- a/BaoCao/2-PhatBieuBaiToan.docx
+++ b/BaoCao/2-PhatBieuBaiToan.docx
@@ -77,21 +77,7 @@
           <w:color w:val="0000FF"/>
           <w:lang w:val="en-US"/>
         </w:rPr>
-        <w:t>&lt;</w:t>
-      </w:r>
-      <w:r>
-        <w:rPr>
-          <w:color w:val="0000FF"/>
-          <w:lang w:val="en-US"/>
-        </w:rPr>
-        <w:t>Tên đề tài</w:t>
-      </w:r>
-      <w:r>
-        <w:rPr>
-          <w:color w:val="0000FF"/>
-          <w:lang w:val="en-US"/>
-        </w:rPr>
-        <w:t>&gt;</w:t>
+        <w:t>PHẦN MỀM QUẢN LÝ BÁN HÀNG</w:t>
       </w:r>
     </w:p>
     <w:p>
@@ -128,27 +114,7 @@
           <w:szCs w:val="30"/>
           <w:lang w:val="en-US"/>
         </w:rPr>
-        <w:t>&lt;x</w:t>
-      </w:r>
-      <w:r>
-        <w:rPr>
-          <w:rFonts w:ascii="Arial" w:hAnsi="Arial"/>
-          <w:color w:val="0000FF"/>
-          <w:sz w:val="34"/>
-          <w:szCs w:val="30"/>
-          <w:lang w:val="en-US"/>
-        </w:rPr>
-        <w:t>.y</w:t>
-      </w:r>
-      <w:r>
-        <w:rPr>
-          <w:rFonts w:ascii="Arial" w:hAnsi="Arial"/>
-          <w:color w:val="0000FF"/>
-          <w:sz w:val="34"/>
-          <w:szCs w:val="30"/>
-          <w:lang w:val="en-US"/>
-        </w:rPr>
-        <w:t>&gt;</w:t>
+        <w:t>1.0</w:t>
       </w:r>
     </w:p>
     <w:p>
@@ -297,7 +263,7 @@
           <w:szCs w:val="30"/>
           <w:lang w:val="en-US"/>
         </w:rPr>
-        <w:t>&lt;</w:t>
+        <w:t>1542282</w:t>
       </w:r>
       <w:r>
         <w:rPr>
@@ -307,7 +273,7 @@
           <w:szCs w:val="30"/>
           <w:lang w:val="en-US"/>
         </w:rPr>
-        <w:t>MSSV1 – Họ và tên sinh viên</w:t>
+        <w:t xml:space="preserve"> – </w:t>
       </w:r>
       <w:r>
         <w:rPr>
@@ -317,49 +283,7 @@
           <w:szCs w:val="30"/>
           <w:lang w:val="en-US"/>
         </w:rPr>
-        <w:t>&gt;</w:t>
-      </w:r>
-    </w:p>
-    <w:p>
-      <w:pPr>
-        <w:jc w:val="center"/>
-        <w:rPr>
-          <w:rFonts w:ascii="Arial" w:hAnsi="Arial" w:cs="Arial"/>
-          <w:color w:val="0000FF"/>
-          <w:sz w:val="30"/>
-          <w:szCs w:val="30"/>
-          <w:lang w:val="en-US"/>
-        </w:rPr>
-      </w:pPr>
-      <w:r>
-        <w:rPr>
-          <w:rFonts w:ascii="Arial" w:hAnsi="Arial" w:cs="Arial"/>
-          <w:color w:val="0000FF"/>
-          <w:sz w:val="30"/>
-          <w:szCs w:val="30"/>
-          <w:lang w:val="en-US"/>
-        </w:rPr>
-        <w:t>[&lt;</w:t>
-      </w:r>
-      <w:r>
-        <w:rPr>
-          <w:rFonts w:ascii="Arial" w:hAnsi="Arial" w:cs="Arial"/>
-          <w:color w:val="0000FF"/>
-          <w:sz w:val="30"/>
-          <w:szCs w:val="30"/>
-          <w:lang w:val="en-US"/>
-        </w:rPr>
-        <w:t>MSSV2 – Họ và tên sinh viên</w:t>
-      </w:r>
-      <w:r>
-        <w:rPr>
-          <w:rFonts w:ascii="Arial" w:hAnsi="Arial" w:cs="Arial"/>
-          <w:color w:val="0000FF"/>
-          <w:sz w:val="30"/>
-          <w:szCs w:val="30"/>
-          <w:lang w:val="en-US"/>
-        </w:rPr>
-        <w:t>&gt;]</w:t>
+        <w:t>Nguyễn Văn Trọng</w:t>
       </w:r>
     </w:p>
     <w:p>
@@ -392,7 +316,7 @@
           <w:szCs w:val="30"/>
           <w:lang w:val="en-US"/>
         </w:rPr>
-        <w:t>[&lt;</w:t>
+        <w:t>1542289</w:t>
       </w:r>
       <w:r>
         <w:rPr>
@@ -402,7 +326,7 @@
           <w:szCs w:val="30"/>
           <w:lang w:val="en-US"/>
         </w:rPr>
-        <w:t>MSSV</w:t>
+        <w:t xml:space="preserve"> – </w:t>
       </w:r>
       <w:r>
         <w:rPr>
@@ -412,27 +336,7 @@
           <w:szCs w:val="30"/>
           <w:lang w:val="en-US"/>
         </w:rPr>
-        <w:t>3</w:t>
-      </w:r>
-      <w:r>
-        <w:rPr>
-          <w:rFonts w:ascii="Arial" w:hAnsi="Arial" w:cs="Arial"/>
-          <w:color w:val="0000FF"/>
-          <w:sz w:val="30"/>
-          <w:szCs w:val="30"/>
-          <w:lang w:val="en-US"/>
-        </w:rPr>
-        <w:t xml:space="preserve"> – Họ và tên sinh viên</w:t>
-      </w:r>
-      <w:r>
-        <w:rPr>
-          <w:rFonts w:ascii="Arial" w:hAnsi="Arial" w:cs="Arial"/>
-          <w:color w:val="0000FF"/>
-          <w:sz w:val="30"/>
-          <w:szCs w:val="30"/>
-          <w:lang w:val="en-US"/>
-        </w:rPr>
-        <w:t>&gt;]</w:t>
+        <w:t>Nguyễn Thị Trí Tuệ</w:t>
       </w:r>
     </w:p>
     <w:p>
@@ -1260,7 +1164,17 @@
           <w:color w:val="0000FF"/>
           <w:lang w:val="en-US"/>
         </w:rPr>
-        <w:t>Các phần mềm cùng loại hiện đang có, hoặc hệ thống Tin học đang được sử dụng</w:t>
+        <w:t>Các phần mềm</w:t>
+      </w:r>
+      <w:bookmarkStart w:id="0" w:name="_GoBack"/>
+      <w:bookmarkEnd w:id="0"/>
+      <w:r>
+        <w:rPr>
+          <w:i/>
+          <w:color w:val="0000FF"/>
+          <w:lang w:val="en-US"/>
+        </w:rPr>
+        <w:t xml:space="preserve"> cùng loại hiện đang có, hoặc hệ thống Tin học đang được sử dụng</w:t>
       </w:r>
     </w:p>
     <w:p>
@@ -1320,6 +1234,58 @@
         <w:rPr>
           <w:i/>
           <w:color w:val="0000FF"/>
+          <w:lang w:val="en-US"/>
+        </w:rPr>
+        <w:t>.</w:t>
+      </w:r>
+    </w:p>
+    <w:p>
+      <w:pPr>
+        <w:rPr>
+          <w:lang w:val="en-US"/>
+        </w:rPr>
+      </w:pPr>
+    </w:p>
+    <w:p>
+      <w:pPr>
+        <w:rPr>
+          <w:lang w:val="en-US"/>
+        </w:rPr>
+      </w:pPr>
+    </w:p>
+    <w:p>
+      <w:pPr>
+        <w:rPr>
+          <w:lang w:val="en-US"/>
+        </w:rPr>
+      </w:pPr>
+      <w:r>
+        <w:rPr>
+          <w:lang w:val="en-US"/>
+        </w:rPr>
+        <w:t>Nhu cầu thực tế:</w:t>
+      </w:r>
+    </w:p>
+    <w:p>
+      <w:pPr>
+        <w:rPr>
+          <w:lang w:val="en-US"/>
+        </w:rPr>
+      </w:pPr>
+      <w:r>
+        <w:rPr>
+          <w:lang w:val="en-US"/>
+        </w:rPr>
+        <w:t>Trong thời buổi hiện tại khi mà mọi ngành nghề đều dần được tin học hóa để hỗ trợ các nghiệp vụ được thực hiện tiện lợi, chính xác và tiết kiệm. Trong bán hàng cũng vậy, nếu như công việc với giấy tờ gây mất nhiều thời gian, công sức và khó quản lý thì việc áp dụng công nghệ tin học vào quản lý bán hàng là hết sức cần thiết, càng cần thiết hơn với các công ty muốn lớn mạnh khi mà các mặt hàng, khách hàng, đơn hàng,…</w:t>
+      </w:r>
+      <w:r>
+        <w:rPr>
+          <w:lang w:val="en-US"/>
+        </w:rPr>
+        <w:t xml:space="preserve"> tăng lên theo từng ngà</w:t>
+      </w:r>
+      <w:r>
+        <w:rPr>
           <w:lang w:val="en-US"/>
         </w:rPr>
         <w:t>.</w:t>
@@ -1373,7 +1339,6 @@
     <w:pPr>
       <w:pStyle w:val="Footer"/>
     </w:pPr>
-    <w:bookmarkStart w:id="0" w:name="_GoBack"/>
     <w:r>
       <w:rPr>
         <w:noProof/>
@@ -1453,7 +1418,6 @@
         </wp:anchor>
       </w:drawing>
     </w:r>
-    <w:bookmarkEnd w:id="0"/>
   </w:p>
 </w:ftr>
 </file>
@@ -1620,7 +1584,7 @@
               <w:rStyle w:val="PageNumber"/>
               <w:noProof/>
             </w:rPr>
-            <w:t>1</w:t>
+            <w:t>2</w:t>
           </w:r>
           <w:r>
             <w:rPr>

</xml_diff>

<commit_message>
modifiled file no 2 + 5
</commit_message>
<xml_diff>
--- a/BaoCao/2-PhatBieuBaiToan.docx
+++ b/BaoCao/2-PhatBieuBaiToan.docx
@@ -295,12 +295,8 @@
           <w:lang w:val="en-US"/>
         </w:rPr>
         <w:sectPr>
-          <w:headerReference w:type="even" r:id="rId8"/>
-          <w:headerReference w:type="default" r:id="rId9"/>
-          <w:footerReference w:type="even" r:id="rId10"/>
-          <w:footerReference w:type="default" r:id="rId11"/>
-          <w:headerReference w:type="first" r:id="rId12"/>
-          <w:footerReference w:type="first" r:id="rId13"/>
+          <w:headerReference w:type="default" r:id="rId8"/>
+          <w:footerReference w:type="default" r:id="rId9"/>
           <w:pgSz w:w="11907" w:h="16839" w:code="9"/>
           <w:pgMar w:top="1440" w:right="1440" w:bottom="1440" w:left="1440" w:header="720" w:footer="720" w:gutter="0"/>
           <w:cols w:space="720"/>
@@ -553,23 +549,7 @@
                 <w:color w:val="0000FF"/>
                 <w:lang w:val="en-US"/>
               </w:rPr>
-              <w:t>&lt;</w:t>
-            </w:r>
-            <w:r>
-              <w:rPr>
-                <w:rFonts w:eastAsia="SimSun"/>
-                <w:color w:val="0000FF"/>
-                <w:lang w:val="en-US"/>
-              </w:rPr>
-              <w:t>dd/mm/yyyy</w:t>
-            </w:r>
-            <w:r>
-              <w:rPr>
-                <w:rFonts w:eastAsia="SimSun"/>
-                <w:color w:val="0000FF"/>
-                <w:lang w:val="en-US"/>
-              </w:rPr>
-              <w:t>&gt;</w:t>
+              <w:t>12/12/2016</w:t>
             </w:r>
           </w:p>
         </w:tc>
@@ -600,23 +580,7 @@
                 <w:color w:val="0000FF"/>
                 <w:lang w:val="en-US"/>
               </w:rPr>
-              <w:t>&lt;</w:t>
-            </w:r>
-            <w:r>
-              <w:rPr>
-                <w:rFonts w:eastAsia="SimSun"/>
-                <w:color w:val="0000FF"/>
-                <w:lang w:val="en-US"/>
-              </w:rPr>
-              <w:t>x.y</w:t>
-            </w:r>
-            <w:r>
-              <w:rPr>
-                <w:rFonts w:eastAsia="SimSun"/>
-                <w:color w:val="0000FF"/>
-                <w:lang w:val="en-US"/>
-              </w:rPr>
-              <w:t>&gt;</w:t>
+              <w:t>1.0</w:t>
             </w:r>
           </w:p>
         </w:tc>
@@ -647,7 +611,7 @@
                 <w:color w:val="0000FF"/>
                 <w:lang w:val="en-US"/>
               </w:rPr>
-              <w:t>&lt;mô tả phiên bản tài liệu&gt;</w:t>
+              <w:t>Phát biểu bài toán</w:t>
             </w:r>
           </w:p>
         </w:tc>
@@ -678,7 +642,7 @@
                 <w:color w:val="0000FF"/>
                 <w:lang w:val="en-US"/>
               </w:rPr>
-              <w:t>&lt; người thực hiện&gt;</w:t>
+              <w:t>Nguyễn Văn Trọng</w:t>
             </w:r>
           </w:p>
         </w:tc>
@@ -957,6 +921,9 @@
     <w:p>
       <w:pPr>
         <w:pStyle w:val="Title"/>
+        <w:rPr>
+          <w:lang w:val="en-US"/>
+        </w:rPr>
       </w:pPr>
       <w:r>
         <w:br w:type="page"/>
@@ -968,272 +935,42 @@
     </w:p>
     <w:p>
       <w:pPr>
-        <w:jc w:val="both"/>
-        <w:rPr>
-          <w:lang w:val="en-US"/>
-        </w:rPr>
-      </w:pPr>
+        <w:rPr>
+          <w:b/>
+          <w:lang w:val="en-US"/>
+        </w:rPr>
+      </w:pPr>
+      <w:bookmarkStart w:id="0" w:name="_GoBack"/>
+      <w:r>
+        <w:rPr>
+          <w:b/>
+          <w:lang w:val="en-US"/>
+        </w:rPr>
+        <w:t>Nhu cầu thực tế:</w:t>
+      </w:r>
     </w:p>
+    <w:bookmarkEnd w:id="0"/>
     <w:p>
       <w:pPr>
-        <w:spacing w:line="360" w:lineRule="auto"/>
-        <w:jc w:val="both"/>
-        <w:rPr>
-          <w:b/>
-          <w:i/>
-          <w:color w:val="0000FF"/>
+        <w:ind w:firstLine="720"/>
+        <w:rPr>
           <w:lang w:val="en-US"/>
         </w:rPr>
       </w:pPr>
       <w:r>
         <w:rPr>
-          <w:b/>
-          <w:i/>
-          <w:color w:val="0000FF"/>
-          <w:lang w:val="en-US"/>
-        </w:rPr>
-        <w:t>Hướng dẫn/gợi ý</w:t>
+          <w:lang w:val="en-US"/>
+        </w:rPr>
+        <w:t>Trong thời buổi hiện tại khi mà mọi ngành nghề đều dần được tin học hóa để hỗ trợ các nghiệp vụ được thực hiện tiện lợi, chính xác và tiết kiệm. Trong bán hàng cũng vậy, nếu như công việc với giấy tờ gây mất nhiều thời gian, công sức và khó quản lý thì việc áp dụng công nghệ tin học vào quản lý bán hàng là hết sức cần thiết, càng cần thiết hơn với các công ty muốn lớn mạnh khi mà các mặt hàng, khách hàng, đơn hàng,…</w:t>
       </w:r>
       <w:r>
         <w:rPr>
-          <w:b/>
-          <w:i/>
-          <w:color w:val="0000FF"/>
-          <w:lang w:val="en-US"/>
-        </w:rPr>
-        <w:t xml:space="preserve"> </w:t>
+          <w:lang w:val="en-US"/>
+        </w:rPr>
+        <w:t xml:space="preserve"> tăng lên theo từng ngà</w:t>
       </w:r>
       <w:r>
         <w:rPr>
-          <w:i/>
-          <w:color w:val="0000FF"/>
-          <w:lang w:val="en-US"/>
-        </w:rPr>
-        <w:t xml:space="preserve">(đề nghị xóa </w:t>
-      </w:r>
-      <w:r>
-        <w:rPr>
-          <w:i/>
-          <w:color w:val="0000FF"/>
-          <w:lang w:val="en-US"/>
-        </w:rPr>
-        <w:t xml:space="preserve">toàn bộ </w:t>
-      </w:r>
-      <w:r>
-        <w:rPr>
-          <w:i/>
-          <w:color w:val="0000FF"/>
-          <w:lang w:val="en-US"/>
-        </w:rPr>
-        <w:t>phần hướng dẫn này trong đồ án)</w:t>
-      </w:r>
-      <w:r>
-        <w:rPr>
-          <w:b/>
-          <w:i/>
-          <w:color w:val="0000FF"/>
-          <w:lang w:val="en-US"/>
-        </w:rPr>
-        <w:t>:</w:t>
-      </w:r>
-    </w:p>
-    <w:p>
-      <w:pPr>
-        <w:spacing w:line="360" w:lineRule="auto"/>
-        <w:jc w:val="both"/>
-        <w:rPr>
-          <w:i/>
-          <w:color w:val="0000FF"/>
-          <w:lang w:val="en-US"/>
-        </w:rPr>
-      </w:pPr>
-      <w:r>
-        <w:rPr>
-          <w:i/>
-          <w:color w:val="0000FF"/>
-          <w:lang w:val="en-US"/>
-        </w:rPr>
-        <w:t xml:space="preserve">Anh/Chị hãy trình bày nội dung đề tài trong phần này. </w:t>
-      </w:r>
-    </w:p>
-    <w:p>
-      <w:pPr>
-        <w:spacing w:line="360" w:lineRule="auto"/>
-        <w:jc w:val="both"/>
-        <w:rPr>
-          <w:i/>
-          <w:color w:val="0000FF"/>
-          <w:lang w:val="en-US"/>
-        </w:rPr>
-      </w:pPr>
-      <w:r>
-        <w:rPr>
-          <w:i/>
-          <w:color w:val="0000FF"/>
-          <w:lang w:val="en-US"/>
-        </w:rPr>
-        <w:t>Dưới đây là một số gợi ý. Anh/Chị tự quyết định những nội dung nào phù hợp với đề tài của mình để trình bày phần Phát biểu bài toán</w:t>
-      </w:r>
-    </w:p>
-    <w:p>
-      <w:pPr>
-        <w:numPr>
-          <w:ilvl w:val="0"/>
-          <w:numId w:val="31"/>
-        </w:numPr>
-        <w:spacing w:line="360" w:lineRule="auto"/>
-        <w:jc w:val="both"/>
-        <w:rPr>
-          <w:i/>
-          <w:color w:val="0000FF"/>
-          <w:lang w:val="en-US"/>
-        </w:rPr>
-      </w:pPr>
-      <w:r>
-        <w:rPr>
-          <w:i/>
-          <w:color w:val="0000FF"/>
-          <w:lang w:val="en-US"/>
-        </w:rPr>
-        <w:t>Trình bày khảo sát hiện trạng:</w:t>
-      </w:r>
-    </w:p>
-    <w:p>
-      <w:pPr>
-        <w:numPr>
-          <w:ilvl w:val="1"/>
-          <w:numId w:val="31"/>
-        </w:numPr>
-        <w:spacing w:line="360" w:lineRule="auto"/>
-        <w:jc w:val="both"/>
-        <w:rPr>
-          <w:i/>
-          <w:color w:val="0000FF"/>
-          <w:lang w:val="en-US"/>
-        </w:rPr>
-      </w:pPr>
-      <w:r>
-        <w:rPr>
-          <w:i/>
-          <w:color w:val="0000FF"/>
-          <w:lang w:val="en-US"/>
-        </w:rPr>
-        <w:t>Nhu cầu thực tế của đề tài</w:t>
-      </w:r>
-    </w:p>
-    <w:p>
-      <w:pPr>
-        <w:numPr>
-          <w:ilvl w:val="1"/>
-          <w:numId w:val="31"/>
-        </w:numPr>
-        <w:spacing w:line="360" w:lineRule="auto"/>
-        <w:jc w:val="both"/>
-        <w:rPr>
-          <w:i/>
-          <w:color w:val="0000FF"/>
-          <w:lang w:val="en-US"/>
-        </w:rPr>
-      </w:pPr>
-      <w:r>
-        <w:rPr>
-          <w:i/>
-          <w:color w:val="0000FF"/>
-          <w:lang w:val="en-US"/>
-        </w:rPr>
-        <w:t>Hiện trạng của đơn vị cần xây dựng phần mềm (cơ cấu tổ chức, các quy trình nghiệp vụ hiện đang thực hiện, hiện trạng về mặt tin học của đơn vị…)</w:t>
-      </w:r>
-    </w:p>
-    <w:p>
-      <w:pPr>
-        <w:numPr>
-          <w:ilvl w:val="1"/>
-          <w:numId w:val="31"/>
-        </w:numPr>
-        <w:spacing w:line="360" w:lineRule="auto"/>
-        <w:jc w:val="both"/>
-        <w:rPr>
-          <w:i/>
-          <w:color w:val="0000FF"/>
-          <w:lang w:val="en-US"/>
-        </w:rPr>
-      </w:pPr>
-      <w:r>
-        <w:rPr>
-          <w:i/>
-          <w:color w:val="0000FF"/>
-          <w:lang w:val="en-US"/>
-        </w:rPr>
-        <w:t>Các phần mềm</w:t>
-      </w:r>
-      <w:bookmarkStart w:id="0" w:name="_GoBack"/>
-      <w:bookmarkEnd w:id="0"/>
-      <w:r>
-        <w:rPr>
-          <w:i/>
-          <w:color w:val="0000FF"/>
-          <w:lang w:val="en-US"/>
-        </w:rPr>
-        <w:t xml:space="preserve"> cùng loại hiện đang có, hoặc hệ thống Tin học đang được sử dụng</w:t>
-      </w:r>
-    </w:p>
-    <w:p>
-      <w:pPr>
-        <w:numPr>
-          <w:ilvl w:val="1"/>
-          <w:numId w:val="31"/>
-        </w:numPr>
-        <w:spacing w:line="360" w:lineRule="auto"/>
-        <w:jc w:val="both"/>
-        <w:rPr>
-          <w:i/>
-          <w:color w:val="0000FF"/>
-          <w:lang w:val="en-US"/>
-        </w:rPr>
-      </w:pPr>
-      <w:r>
-        <w:rPr>
-          <w:i/>
-          <w:color w:val="0000FF"/>
-          <w:lang w:val="en-US"/>
-        </w:rPr>
-        <w:t>Những hạn chế hay những vấn đề còn tồn tại trong những phần mềm đang có</w:t>
-      </w:r>
-    </w:p>
-    <w:p>
-      <w:pPr>
-        <w:numPr>
-          <w:ilvl w:val="0"/>
-          <w:numId w:val="31"/>
-        </w:numPr>
-        <w:spacing w:line="360" w:lineRule="auto"/>
-        <w:jc w:val="both"/>
-        <w:rPr>
-          <w:i/>
-          <w:color w:val="0000FF"/>
-          <w:lang w:val="en-US"/>
-        </w:rPr>
-      </w:pPr>
-      <w:r>
-        <w:rPr>
-          <w:i/>
-          <w:color w:val="0000FF"/>
-          <w:lang w:val="en-US"/>
-        </w:rPr>
-        <w:t xml:space="preserve">Xác định các yêu cầu của hệ thống. </w:t>
-      </w:r>
-      <w:r>
-        <w:rPr>
-          <w:i/>
-          <w:color w:val="0000FF"/>
-          <w:lang w:val="en-US"/>
-        </w:rPr>
-        <w:t>Có thể trình bày các biểu mẫu và quy định</w:t>
-      </w:r>
-      <w:r>
-        <w:rPr>
-          <w:i/>
-          <w:color w:val="0000FF"/>
           <w:lang w:val="en-US"/>
         </w:rPr>
         <w:t>.</w:t>
@@ -1241,20 +978,7 @@
     </w:p>
     <w:p>
       <w:pPr>
-        <w:rPr>
-          <w:lang w:val="en-US"/>
-        </w:rPr>
-      </w:pPr>
-    </w:p>
-    <w:p>
-      <w:pPr>
-        <w:rPr>
-          <w:lang w:val="en-US"/>
-        </w:rPr>
-      </w:pPr>
-    </w:p>
-    <w:p>
-      <w:pPr>
+        <w:ind w:firstLine="720"/>
         <w:rPr>
           <w:lang w:val="en-US"/>
         </w:rPr>
@@ -1263,37 +987,12 @@
         <w:rPr>
           <w:lang w:val="en-US"/>
         </w:rPr>
-        <w:t>Nhu cầu thực tế:</w:t>
-      </w:r>
-    </w:p>
-    <w:p>
-      <w:pPr>
-        <w:rPr>
-          <w:lang w:val="en-US"/>
-        </w:rPr>
-      </w:pPr>
-      <w:r>
-        <w:rPr>
-          <w:lang w:val="en-US"/>
-        </w:rPr>
-        <w:t>Trong thời buổi hiện tại khi mà mọi ngành nghề đều dần được tin học hóa để hỗ trợ các nghiệp vụ được thực hiện tiện lợi, chính xác và tiết kiệm. Trong bán hàng cũng vậy, nếu như công việc với giấy tờ gây mất nhiều thời gian, công sức và khó quản lý thì việc áp dụng công nghệ tin học vào quản lý bán hàng là hết sức cần thiết, càng cần thiết hơn với các công ty muốn lớn mạnh khi mà các mặt hàng, khách hàng, đơn hàng,…</w:t>
-      </w:r>
-      <w:r>
-        <w:rPr>
-          <w:lang w:val="en-US"/>
-        </w:rPr>
-        <w:t xml:space="preserve"> tăng lên theo từng ngà</w:t>
-      </w:r>
-      <w:r>
-        <w:rPr>
-          <w:lang w:val="en-US"/>
-        </w:rPr>
-        <w:t>.</w:t>
+        <w:t>PHẦN MỀM QUẢN LÝ BÁN HÀNG là một phần mềm như vậy, nó giúp giải quyết hiệu quả những khó khăn trong quản lý việc bán hàng: quản lý các nhân viên, khách hàng, mặt hàng, hóa đơn, doanh thu,…; hỗ trợreport;… bằng công nghệ vi tính rất nhanh, tiện ích và hiệu quả.</w:t>
       </w:r>
     </w:p>
     <w:sectPr>
-      <w:headerReference w:type="default" r:id="rId14"/>
-      <w:footerReference w:type="default" r:id="rId15"/>
+      <w:headerReference w:type="default" r:id="rId10"/>
+      <w:footerReference w:type="default" r:id="rId11"/>
       <w:pgSz w:w="11907" w:h="16839" w:code="9"/>
       <w:pgMar w:top="1440" w:right="1440" w:bottom="1440" w:left="1440" w:header="720" w:footer="720" w:gutter="0"/>
       <w:pgNumType w:start="1"/>
@@ -1324,16 +1023,6 @@
 </file>
 
 <file path=word/footer1.xml><?xml version="1.0" encoding="utf-8"?>
-<w:ftr xmlns:wpc="http://schemas.microsoft.com/office/word/2010/wordprocessingCanvas" xmlns:mc="http://schemas.openxmlformats.org/markup-compatibility/2006" xmlns:o="urn:schemas-microsoft-com:office:office" xmlns:r="http://schemas.openxmlformats.org/officeDocument/2006/relationships" xmlns:m="http://schemas.openxmlformats.org/officeDocument/2006/math" xmlns:v="urn:schemas-microsoft-com:vml" xmlns:wp14="http://schemas.microsoft.com/office/word/2010/wordprocessingDrawing" xmlns:wp="http://schemas.openxmlformats.org/drawingml/2006/wordprocessingDrawing" xmlns:w10="urn:schemas-microsoft-com:office:word" xmlns:w="http://schemas.openxmlformats.org/wordprocessingml/2006/main" xmlns:w14="http://schemas.microsoft.com/office/word/2010/wordml" xmlns:wpg="http://schemas.microsoft.com/office/word/2010/wordprocessingGroup" xmlns:wpi="http://schemas.microsoft.com/office/word/2010/wordprocessingInk" xmlns:wne="http://schemas.microsoft.com/office/word/2006/wordml" xmlns:wps="http://schemas.microsoft.com/office/word/2010/wordprocessingShape" mc:Ignorable="w14 wp14">
-  <w:p>
-    <w:pPr>
-      <w:pStyle w:val="Footer"/>
-    </w:pPr>
-  </w:p>
-</w:ftr>
-</file>
-
-<file path=word/footer2.xml><?xml version="1.0" encoding="utf-8"?>
 <w:ftr xmlns:wpc="http://schemas.microsoft.com/office/word/2010/wordprocessingCanvas" xmlns:mc="http://schemas.openxmlformats.org/markup-compatibility/2006" xmlns:o="urn:schemas-microsoft-com:office:office" xmlns:r="http://schemas.openxmlformats.org/officeDocument/2006/relationships" xmlns:m="http://schemas.openxmlformats.org/officeDocument/2006/math" xmlns:v="urn:schemas-microsoft-com:vml" xmlns:wp14="http://schemas.microsoft.com/office/word/2010/wordprocessingDrawing" xmlns:wp="http://schemas.openxmlformats.org/drawingml/2006/wordprocessingDrawing" xmlns:w10="urn:schemas-microsoft-com:office:word" xmlns:w="http://schemas.openxmlformats.org/wordprocessingml/2006/main" xmlns:w14="http://schemas.microsoft.com/office/word/2010/wordml" xmlns:wpg="http://schemas.microsoft.com/office/word/2010/wordprocessingGroup" xmlns:wpi="http://schemas.microsoft.com/office/word/2010/wordprocessingInk" xmlns:wne="http://schemas.microsoft.com/office/word/2006/wordml" xmlns:wps="http://schemas.microsoft.com/office/word/2010/wordprocessingShape" mc:Ignorable="w14 wp14">
   <w:p>
     <w:pPr>
@@ -1422,17 +1111,7 @@
 </w:ftr>
 </file>
 
-<file path=word/footer3.xml><?xml version="1.0" encoding="utf-8"?>
-<w:ftr xmlns:wpc="http://schemas.microsoft.com/office/word/2010/wordprocessingCanvas" xmlns:mc="http://schemas.openxmlformats.org/markup-compatibility/2006" xmlns:o="urn:schemas-microsoft-com:office:office" xmlns:r="http://schemas.openxmlformats.org/officeDocument/2006/relationships" xmlns:m="http://schemas.openxmlformats.org/officeDocument/2006/math" xmlns:v="urn:schemas-microsoft-com:vml" xmlns:wp14="http://schemas.microsoft.com/office/word/2010/wordprocessingDrawing" xmlns:wp="http://schemas.openxmlformats.org/drawingml/2006/wordprocessingDrawing" xmlns:w10="urn:schemas-microsoft-com:office:word" xmlns:w="http://schemas.openxmlformats.org/wordprocessingml/2006/main" xmlns:w14="http://schemas.microsoft.com/office/word/2010/wordml" xmlns:wpg="http://schemas.microsoft.com/office/word/2010/wordprocessingGroup" xmlns:wpi="http://schemas.microsoft.com/office/word/2010/wordprocessingInk" xmlns:wne="http://schemas.microsoft.com/office/word/2006/wordml" xmlns:wps="http://schemas.microsoft.com/office/word/2010/wordprocessingShape" mc:Ignorable="w14 wp14">
-  <w:p>
-    <w:pPr>
-      <w:pStyle w:val="Footer"/>
-    </w:pPr>
-  </w:p>
-</w:ftr>
-</file>
-
-<file path=word/footer4.xml><?xml version="1.0" encoding="utf-8"?>
+<file path=word/footer2.xml><?xml version="1.0" encoding="utf-8"?>
 <w:ftr xmlns:wpc="http://schemas.microsoft.com/office/word/2010/wordprocessingCanvas" xmlns:mc="http://schemas.openxmlformats.org/markup-compatibility/2006" xmlns:o="urn:schemas-microsoft-com:office:office" xmlns:r="http://schemas.openxmlformats.org/officeDocument/2006/relationships" xmlns:m="http://schemas.openxmlformats.org/officeDocument/2006/math" xmlns:v="urn:schemas-microsoft-com:vml" xmlns:wp14="http://schemas.microsoft.com/office/word/2010/wordprocessingDrawing" xmlns:wp="http://schemas.openxmlformats.org/drawingml/2006/wordprocessingDrawing" xmlns:w10="urn:schemas-microsoft-com:office:word" xmlns:w="http://schemas.openxmlformats.org/wordprocessingml/2006/main" xmlns:w14="http://schemas.microsoft.com/office/word/2010/wordml" xmlns:wpg="http://schemas.microsoft.com/office/word/2010/wordprocessingGroup" xmlns:wpi="http://schemas.microsoft.com/office/word/2010/wordprocessingInk" xmlns:wne="http://schemas.microsoft.com/office/word/2006/wordml" xmlns:wps="http://schemas.microsoft.com/office/word/2010/wordprocessingShape" mc:Ignorable="w14 wp14">
   <w:tbl>
     <w:tblPr>
@@ -1624,16 +1303,6 @@
 </file>
 
 <file path=word/header1.xml><?xml version="1.0" encoding="utf-8"?>
-<w:hdr xmlns:wpc="http://schemas.microsoft.com/office/word/2010/wordprocessingCanvas" xmlns:mc="http://schemas.openxmlformats.org/markup-compatibility/2006" xmlns:o="urn:schemas-microsoft-com:office:office" xmlns:r="http://schemas.openxmlformats.org/officeDocument/2006/relationships" xmlns:m="http://schemas.openxmlformats.org/officeDocument/2006/math" xmlns:v="urn:schemas-microsoft-com:vml" xmlns:wp14="http://schemas.microsoft.com/office/word/2010/wordprocessingDrawing" xmlns:wp="http://schemas.openxmlformats.org/drawingml/2006/wordprocessingDrawing" xmlns:w10="urn:schemas-microsoft-com:office:word" xmlns:w="http://schemas.openxmlformats.org/wordprocessingml/2006/main" xmlns:w14="http://schemas.microsoft.com/office/word/2010/wordml" xmlns:wpg="http://schemas.microsoft.com/office/word/2010/wordprocessingGroup" xmlns:wpi="http://schemas.microsoft.com/office/word/2010/wordprocessingInk" xmlns:wne="http://schemas.microsoft.com/office/word/2006/wordml" xmlns:wps="http://schemas.microsoft.com/office/word/2010/wordprocessingShape" mc:Ignorable="w14 wp14">
-  <w:p>
-    <w:pPr>
-      <w:pStyle w:val="Header"/>
-    </w:pPr>
-  </w:p>
-</w:hdr>
-</file>
-
-<file path=word/header2.xml><?xml version="1.0" encoding="utf-8"?>
 <w:hdr xmlns:wpc="http://schemas.microsoft.com/office/word/2010/wordprocessingCanvas" xmlns:mc="http://schemas.openxmlformats.org/markup-compatibility/2006" xmlns:o="urn:schemas-microsoft-com:office:office" xmlns:r="http://schemas.openxmlformats.org/officeDocument/2006/relationships" xmlns:m="http://schemas.openxmlformats.org/officeDocument/2006/math" xmlns:v="urn:schemas-microsoft-com:vml" xmlns:wp14="http://schemas.microsoft.com/office/word/2010/wordprocessingDrawing" xmlns:wp="http://schemas.openxmlformats.org/drawingml/2006/wordprocessingDrawing" xmlns:w10="urn:schemas-microsoft-com:office:word" xmlns:w="http://schemas.openxmlformats.org/wordprocessingml/2006/main" xmlns:w14="http://schemas.microsoft.com/office/word/2010/wordml" xmlns:wpg="http://schemas.microsoft.com/office/word/2010/wordprocessingGroup" xmlns:wpi="http://schemas.microsoft.com/office/word/2010/wordprocessingInk" xmlns:wne="http://schemas.microsoft.com/office/word/2006/wordml" xmlns:wps="http://schemas.microsoft.com/office/word/2010/wordprocessingShape" mc:Ignorable="w14 wp14">
   <w:p>
     <w:pPr>
@@ -1947,17 +1616,7 @@
 </w:hdr>
 </file>
 
-<file path=word/header3.xml><?xml version="1.0" encoding="utf-8"?>
-<w:hdr xmlns:wpc="http://schemas.microsoft.com/office/word/2010/wordprocessingCanvas" xmlns:mc="http://schemas.openxmlformats.org/markup-compatibility/2006" xmlns:o="urn:schemas-microsoft-com:office:office" xmlns:r="http://schemas.openxmlformats.org/officeDocument/2006/relationships" xmlns:m="http://schemas.openxmlformats.org/officeDocument/2006/math" xmlns:v="urn:schemas-microsoft-com:vml" xmlns:wp14="http://schemas.microsoft.com/office/word/2010/wordprocessingDrawing" xmlns:wp="http://schemas.openxmlformats.org/drawingml/2006/wordprocessingDrawing" xmlns:w10="urn:schemas-microsoft-com:office:word" xmlns:w="http://schemas.openxmlformats.org/wordprocessingml/2006/main" xmlns:w14="http://schemas.microsoft.com/office/word/2010/wordml" xmlns:wpg="http://schemas.microsoft.com/office/word/2010/wordprocessingGroup" xmlns:wpi="http://schemas.microsoft.com/office/word/2010/wordprocessingInk" xmlns:wne="http://schemas.microsoft.com/office/word/2006/wordml" xmlns:wps="http://schemas.microsoft.com/office/word/2010/wordprocessingShape" mc:Ignorable="w14 wp14">
-  <w:p>
-    <w:pPr>
-      <w:pStyle w:val="Header"/>
-    </w:pPr>
-  </w:p>
-</w:hdr>
-</file>
-
-<file path=word/header4.xml><?xml version="1.0" encoding="utf-8"?>
+<file path=word/header2.xml><?xml version="1.0" encoding="utf-8"?>
 <w:hdr xmlns:wpc="http://schemas.microsoft.com/office/word/2010/wordprocessingCanvas" xmlns:mc="http://schemas.openxmlformats.org/markup-compatibility/2006" xmlns:o="urn:schemas-microsoft-com:office:office" xmlns:r="http://schemas.openxmlformats.org/officeDocument/2006/relationships" xmlns:m="http://schemas.openxmlformats.org/officeDocument/2006/math" xmlns:v="urn:schemas-microsoft-com:vml" xmlns:wp14="http://schemas.microsoft.com/office/word/2010/wordprocessingDrawing" xmlns:wp="http://schemas.openxmlformats.org/drawingml/2006/wordprocessingDrawing" xmlns:w10="urn:schemas-microsoft-com:office:word" xmlns:w="http://schemas.openxmlformats.org/wordprocessingml/2006/main" xmlns:w14="http://schemas.microsoft.com/office/word/2010/wordml" xmlns:wpg="http://schemas.microsoft.com/office/word/2010/wordprocessingGroup" xmlns:wpi="http://schemas.microsoft.com/office/word/2010/wordprocessingInk" xmlns:wne="http://schemas.microsoft.com/office/word/2006/wordml" xmlns:wps="http://schemas.microsoft.com/office/word/2010/wordprocessingShape" mc:Ignorable="w14 wp14">
   <w:p>
     <w:pPr>
@@ -1971,7 +1630,7 @@
         <w:lang w:val="en-US"/>
       </w:rPr>
       <w:drawing>
-        <wp:anchor distT="0" distB="0" distL="114300" distR="114300" simplePos="0" relativeHeight="251664384" behindDoc="1" locked="0" layoutInCell="1" allowOverlap="1" wp14:anchorId="193BC088" wp14:editId="2455F0C2">
+        <wp:anchor distT="0" distB="0" distL="114300" distR="114300" simplePos="0" relativeHeight="251664384" behindDoc="1" locked="0" layoutInCell="1" allowOverlap="1" wp14:anchorId="72077DC1" wp14:editId="24704F2C">
           <wp:simplePos x="0" y="0"/>
           <wp:positionH relativeFrom="column">
             <wp:posOffset>-538480</wp:posOffset>
@@ -2067,21 +1726,7 @@
               <w:color w:val="0000FF"/>
               <w:lang w:val="en-US"/>
             </w:rPr>
-            <w:t>&lt;</w:t>
-          </w:r>
-          <w:r>
-            <w:rPr>
-              <w:color w:val="0000FF"/>
-              <w:lang w:val="en-US"/>
-            </w:rPr>
-            <w:t>Tên đề tài</w:t>
-          </w:r>
-          <w:r>
-            <w:rPr>
-              <w:color w:val="0000FF"/>
-              <w:lang w:val="en-US"/>
-            </w:rPr>
-            <w:t>&gt;</w:t>
+            <w:t>Quản lý bán hàng</w:t>
           </w:r>
         </w:p>
       </w:tc>
@@ -2108,21 +1753,7 @@
               <w:color w:val="0000FF"/>
               <w:lang w:val="en-US"/>
             </w:rPr>
-            <w:t>&lt;</w:t>
-          </w:r>
-          <w:r>
-            <w:rPr>
-              <w:color w:val="0000FF"/>
-              <w:lang w:val="en-US"/>
-            </w:rPr>
-            <w:t>x.y</w:t>
-          </w:r>
-          <w:r>
-            <w:rPr>
-              <w:color w:val="0000FF"/>
-              <w:lang w:val="en-US"/>
-            </w:rPr>
-            <w:t>&gt;</w:t>
+            <w:t>1.0</w:t>
           </w:r>
         </w:p>
       </w:tc>
@@ -2165,21 +1796,7 @@
               <w:color w:val="0000FF"/>
               <w:lang w:val="en-US"/>
             </w:rPr>
-            <w:t>&lt;</w:t>
-          </w:r>
-          <w:r>
-            <w:rPr>
-              <w:color w:val="0000FF"/>
-              <w:lang w:val="en-US"/>
-            </w:rPr>
-            <w:t>dd/mm/yyyy</w:t>
-          </w:r>
-          <w:r>
-            <w:rPr>
-              <w:color w:val="0000FF"/>
-              <w:lang w:val="en-US"/>
-            </w:rPr>
-            <w:t>&gt;</w:t>
+            <w:t>12/12/2016</w:t>
           </w:r>
         </w:p>
       </w:tc>

</xml_diff>